<commit_message>
Added Player: - Movement - Collision
</commit_message>
<xml_diff>
--- a/Game Design Document.docx
+++ b/Game Design Document.docx
@@ -224,6 +224,8 @@
         </w:rPr>
         <w:t>The player has a score that can increase by picking up coins.</w:t>
       </w:r>
+      <w:bookmarkStart w:id="0" w:name="_GoBack"/>
+      <w:bookmarkEnd w:id="0"/>
     </w:p>
     <w:p>
       <w:pPr>
@@ -424,8 +426,6 @@
         </w:rPr>
         <w:t>Make multiple language support.</w:t>
       </w:r>
-      <w:bookmarkStart w:id="0" w:name="_GoBack"/>
-      <w:bookmarkEnd w:id="0"/>
     </w:p>
     <w:sectPr>
       <w:pgSz w:w="12240" w:h="15840"/>
@@ -1307,6 +1307,7 @@
   <w:style w:type="character" w:default="1" w:styleId="Standaardalinea-lettertype">
     <w:name w:val="Default Paragraph Font"/>
     <w:uiPriority w:val="1"/>
+    <w:semiHidden/>
     <w:unhideWhenUsed/>
   </w:style>
   <w:style w:type="table" w:default="1" w:styleId="Standaardtabel">

</xml_diff>